<commit_message>
fixed the figures for the paper
</commit_message>
<xml_diff>
--- a/full_analysis_script.docx
+++ b/full_analysis_script.docx
@@ -3953,7 +3953,7 @@
         <w:pStyle w:val="Compact"/>
       </w:pPr>
       <w:r>
-        <w:t xml:space="preserve">Condition Effect: 0.0000005934985</w:t>
+        <w:t xml:space="preserve">Condition Effect: 0.000000593499</w:t>
       </w:r>
       <w:r>
         <w:t xml:space="preserve"> </w:t>
@@ -4562,25 +4562,25 @@
         <w:rPr>
           <w:rStyle w:val="VerbatimChar"/>
         </w:rPr>
-        <w:t xml:space="preserve">##  audio         0.820 0.0233 30.5    0.773    0.868</w:t>
-      </w:r>
-      <w:r>
-        <w:br/>
-      </w:r>
-      <w:r>
-        <w:rPr>
-          <w:rStyle w:val="VerbatimChar"/>
-        </w:rPr>
-        <w:t xml:space="preserve">##  audio.visual  0.732 0.0233 30.5    0.684    0.779</w:t>
-      </w:r>
-      <w:r>
-        <w:br/>
-      </w:r>
-      <w:r>
-        <w:rPr>
-          <w:rStyle w:val="VerbatimChar"/>
-        </w:rPr>
-        <w:t xml:space="preserve">##  visual        0.731 0.0233 30.5    0.683    0.778</w:t>
+        <w:t xml:space="preserve">##  Audio-Visual  0.732 0.0233 30.5    0.684    0.779</w:t>
+      </w:r>
+      <w:r>
+        <w:br/>
+      </w:r>
+      <w:r>
+        <w:rPr>
+          <w:rStyle w:val="VerbatimChar"/>
+        </w:rPr>
+        <w:t xml:space="preserve">##  Auditory      0.820 0.0233 30.5    0.773    0.868</w:t>
+      </w:r>
+      <w:r>
+        <w:br/>
+      </w:r>
+      <w:r>
+        <w:rPr>
+          <w:rStyle w:val="VerbatimChar"/>
+        </w:rPr>
+        <w:t xml:space="preserve">##  Visual        0.731 0.0233 30.5    0.683    0.778</w:t>
       </w:r>
       <w:r>
         <w:br/>
@@ -4643,34 +4643,34 @@
         <w:rPr>
           <w:rStyle w:val="VerbatimChar"/>
         </w:rPr>
-        <w:t xml:space="preserve">##  contrast              estimate     SE df t.ratio p.value</w:t>
-      </w:r>
-      <w:r>
-        <w:br/>
-      </w:r>
-      <w:r>
-        <w:rPr>
-          <w:rStyle w:val="VerbatimChar"/>
-        </w:rPr>
-        <w:t xml:space="preserve">##  audio - audio.visual    0.0883 0.0197 90   4.482  0.0001</w:t>
-      </w:r>
-      <w:r>
-        <w:br/>
-      </w:r>
-      <w:r>
-        <w:rPr>
-          <w:rStyle w:val="VerbatimChar"/>
-        </w:rPr>
-        <w:t xml:space="preserve">##  audio - visual          0.0894 0.0197 90   4.537  0.0001</w:t>
-      </w:r>
-      <w:r>
-        <w:br/>
-      </w:r>
-      <w:r>
-        <w:rPr>
-          <w:rStyle w:val="VerbatimChar"/>
-        </w:rPr>
-        <w:t xml:space="preserve">##  audio.visual - visual   0.0011 0.0197 90   0.056  0.9983</w:t>
+        <w:t xml:space="preserve">##  contrast                  estimate     SE df t.ratio p.value</w:t>
+      </w:r>
+      <w:r>
+        <w:br/>
+      </w:r>
+      <w:r>
+        <w:rPr>
+          <w:rStyle w:val="VerbatimChar"/>
+        </w:rPr>
+        <w:t xml:space="preserve">##  (Audio-Visual) - Auditory  -0.0883 0.0197 90  -4.482  0.0001</w:t>
+      </w:r>
+      <w:r>
+        <w:br/>
+      </w:r>
+      <w:r>
+        <w:rPr>
+          <w:rStyle w:val="VerbatimChar"/>
+        </w:rPr>
+        <w:t xml:space="preserve">##  (Audio-Visual) - Visual     0.0011 0.0197 90   0.056  0.9983</w:t>
+      </w:r>
+      <w:r>
+        <w:br/>
+      </w:r>
+      <w:r>
+        <w:rPr>
+          <w:rStyle w:val="VerbatimChar"/>
+        </w:rPr>
+        <w:t xml:space="preserve">##  Auditory - Visual           0.0894 0.0197 90   4.537  0.0001</w:t>
       </w:r>
       <w:r>
         <w:br/>
@@ -4717,34 +4717,34 @@
         <w:rPr>
           <w:rStyle w:val="VerbatimChar"/>
         </w:rPr>
-        <w:t xml:space="preserve">##  contrast                effect.size    SE df lower.CL upper.CL</w:t>
-      </w:r>
-      <w:r>
-        <w:br/>
-      </w:r>
-      <w:r>
-        <w:rPr>
-          <w:rStyle w:val="VerbatimChar"/>
-        </w:rPr>
-        <w:t xml:space="preserve">##  (audio - audio.visual)       1.0281 0.242 90    0.548    1.509</w:t>
-      </w:r>
-      <w:r>
-        <w:br/>
-      </w:r>
-      <w:r>
-        <w:rPr>
-          <w:rStyle w:val="VerbatimChar"/>
-        </w:rPr>
-        <w:t xml:space="preserve">##  (audio - visual)             1.0409 0.242 90    0.560    1.522</w:t>
-      </w:r>
-      <w:r>
-        <w:br/>
-      </w:r>
-      <w:r>
-        <w:rPr>
-          <w:rStyle w:val="VerbatimChar"/>
-        </w:rPr>
-        <w:t xml:space="preserve">##  (audio.visual - visual)      0.0128 0.229 90   -0.443    0.469</w:t>
+        <w:t xml:space="preserve">##  contrast                    effect.size    SE df lower.CL upper.CL</w:t>
+      </w:r>
+      <w:r>
+        <w:br/>
+      </w:r>
+      <w:r>
+        <w:rPr>
+          <w:rStyle w:val="VerbatimChar"/>
+        </w:rPr>
+        <w:t xml:space="preserve">##  ((Audio-Visual) - Auditory)     -1.0281 0.242 90   -1.509   -0.548</w:t>
+      </w:r>
+      <w:r>
+        <w:br/>
+      </w:r>
+      <w:r>
+        <w:rPr>
+          <w:rStyle w:val="VerbatimChar"/>
+        </w:rPr>
+        <w:t xml:space="preserve">##  ((Audio-Visual) - Visual)        0.0128 0.229 90   -0.443    0.469</w:t>
+      </w:r>
+      <w:r>
+        <w:br/>
+      </w:r>
+      <w:r>
+        <w:rPr>
+          <w:rStyle w:val="VerbatimChar"/>
+        </w:rPr>
+        <w:t xml:space="preserve">##  (Auditory - Visual)              1.0409 0.242 90    0.560    1.522</w:t>
       </w:r>
       <w:r>
         <w:br/>

</xml_diff>